<commit_message>
Added to Plan and Worked on Photo elicitation
</commit_message>
<xml_diff>
--- a/Prep work/Plan.docx
+++ b/Prep work/Plan.docx
@@ -3,6 +3,31 @@
 <w:document xmlns:wpc="http://schemas.microsoft.com/office/word/2010/wordprocessingCanvas" xmlns:cx="http://schemas.microsoft.com/office/drawing/2014/chartex" xmlns:cx1="http://schemas.microsoft.com/office/drawing/2015/9/8/chartex" xmlns:cx2="http://schemas.microsoft.com/office/drawing/2015/10/21/chartex" xmlns:cx3="http://schemas.microsoft.com/office/drawing/2016/5/9/chartex" xmlns:cx4="http://schemas.microsoft.com/office/drawing/2016/5/10/chartex" xmlns:cx5="http://schemas.microsoft.com/office/drawing/2016/5/11/chartex" xmlns:cx6="http://schemas.microsoft.com/office/drawing/2016/5/12/chartex" xmlns:cx7="http://schemas.microsoft.com/office/drawing/2016/5/13/chartex" xmlns:cx8="http://schemas.microsoft.com/office/drawing/2016/5/14/chartex" xmlns:mc="http://schemas.openxmlformats.org/markup-compatibility/2006" xmlns:aink="http://schemas.microsoft.com/office/drawing/2016/ink" xmlns:am3d="http://schemas.microsoft.com/office/drawing/2017/model3d" xmlns:o="urn:schemas-microsoft-com:office:office" xmlns:r="http://schemas.openxmlformats.org/officeDocument/2006/relationships" xmlns:m="http://schemas.openxmlformats.org/officeDocument/2006/math" xmlns:v="urn:schemas-microsoft-com:vml" xmlns:wp14="http://schemas.microsoft.com/office/word/2010/wordprocessingDrawing" xmlns:wp="http://schemas.openxmlformats.org/drawingml/2006/wordprocessingDrawing" xmlns:w10="urn:schemas-microsoft-com:office:word" xmlns:w="http://schemas.openxmlformats.org/wordprocessingml/2006/main" xmlns:w14="http://schemas.microsoft.com/office/word/2010/wordml" xmlns:w15="http://schemas.microsoft.com/office/word/2012/wordml" xmlns:w16cex="http://schemas.microsoft.com/office/word/2018/wordml/cex" xmlns:w16cid="http://schemas.microsoft.com/office/word/2016/wordml/cid" xmlns:w16="http://schemas.microsoft.com/office/word/2018/wordml" xmlns:w16se="http://schemas.microsoft.com/office/word/2015/wordml/symex" xmlns:wpg="http://schemas.microsoft.com/office/word/2010/wordprocessingGroup" xmlns:wpi="http://schemas.microsoft.com/office/word/2010/wordprocessingInk" xmlns:wne="http://schemas.microsoft.com/office/word/2006/wordml" xmlns:wps="http://schemas.microsoft.com/office/word/2010/wordprocessingShape" mc:Ignorable="w14 w15 w16se w16cid w16 w16cex wp14">
   <w:body>
     <w:p>
+      <w:pPr>
+        <w:jc w:val="center"/>
+      </w:pPr>
+      <w:r>
+        <w:t>Investigating ‘senses of home’</w:t>
+      </w:r>
+    </w:p>
+    <w:p>
+      <w:pPr>
+        <w:jc w:val="center"/>
+        <w:rPr>
+          <w:i/>
+          <w:iCs/>
+        </w:rPr>
+      </w:pPr>
+      <w:r>
+        <w:rPr>
+          <w:i/>
+          <w:iCs/>
+        </w:rPr>
+        <w:t>What critical understanding of ‘home’ can be gained though ethnographic research?</w:t>
+      </w:r>
+    </w:p>
+    <w:p/>
+    <w:p>
       <w:r>
         <w:t xml:space="preserve">Spaces within the home and the relationships that people have with them. </w:t>
       </w:r>
@@ -10,10 +35,219 @@
     <w:p/>
     <w:p>
       <w:r>
-        <w:t xml:space="preserve">Spatial relationship with home -&gt; Objects/materiality </w:t>
+        <w:t>Spatial relationship with home -&gt; Objects/materiality</w:t>
+      </w:r>
+      <w:r>
+        <w:t xml:space="preserve"> (Identity, experiences, connections) </w:t>
       </w:r>
     </w:p>
     <w:p/>
+    <w:p/>
+    <w:p/>
+    <w:p>
+      <w:pPr>
+        <w:pStyle w:val="ListParagraph"/>
+        <w:numPr>
+          <w:ilvl w:val="0"/>
+          <w:numId w:val="1"/>
+        </w:numPr>
+      </w:pPr>
+      <w:r>
+        <w:t xml:space="preserve">What understandings and experiences of home did you find in your research? </w:t>
+      </w:r>
+    </w:p>
+    <w:p>
+      <w:pPr>
+        <w:pStyle w:val="ListParagraph"/>
+        <w:numPr>
+          <w:ilvl w:val="0"/>
+          <w:numId w:val="1"/>
+        </w:numPr>
+      </w:pPr>
+      <w:r>
+        <w:t xml:space="preserve">What factors mattered in the makings of these meanings? </w:t>
+      </w:r>
+    </w:p>
+    <w:p>
+      <w:pPr>
+        <w:pStyle w:val="ListParagraph"/>
+        <w:numPr>
+          <w:ilvl w:val="0"/>
+          <w:numId w:val="1"/>
+        </w:numPr>
+      </w:pPr>
+      <w:r>
+        <w:t xml:space="preserve">How would you describe the senses of home that are present in the particular home that you looked at? </w:t>
+      </w:r>
+    </w:p>
+    <w:p>
+      <w:pPr>
+        <w:pStyle w:val="ListParagraph"/>
+        <w:numPr>
+          <w:ilvl w:val="0"/>
+          <w:numId w:val="1"/>
+        </w:numPr>
+      </w:pPr>
+      <w:r>
+        <w:t xml:space="preserve">How do these link to geographical ideas that you’ve been considering on sense of place? </w:t>
+      </w:r>
+    </w:p>
+    <w:p/>
+    <w:p/>
+    <w:p>
+      <w:r>
+        <w:t xml:space="preserve">Ethnographic Observations: </w:t>
+      </w:r>
+    </w:p>
+    <w:p>
+      <w:pPr>
+        <w:pStyle w:val="ListParagraph"/>
+        <w:numPr>
+          <w:ilvl w:val="0"/>
+          <w:numId w:val="2"/>
+        </w:numPr>
+      </w:pPr>
+      <w:r>
+        <w:t xml:space="preserve">Researcher role </w:t>
+      </w:r>
+    </w:p>
+    <w:p>
+      <w:pPr>
+        <w:pStyle w:val="ListParagraph"/>
+        <w:numPr>
+          <w:ilvl w:val="0"/>
+          <w:numId w:val="2"/>
+        </w:numPr>
+      </w:pPr>
+      <w:r>
+        <w:t xml:space="preserve">Reflexivity </w:t>
+      </w:r>
+    </w:p>
+    <w:p>
+      <w:pPr>
+        <w:ind w:left="360"/>
+      </w:pPr>
+      <w:r>
+        <w:t xml:space="preserve">Ethnographic mode of attention: </w:t>
+      </w:r>
+    </w:p>
+    <w:p>
+      <w:pPr>
+        <w:pStyle w:val="ListParagraph"/>
+        <w:numPr>
+          <w:ilvl w:val="0"/>
+          <w:numId w:val="3"/>
+        </w:numPr>
+      </w:pPr>
+      <w:r>
+        <w:t xml:space="preserve">What does the place feel like? </w:t>
+      </w:r>
+    </w:p>
+    <w:p>
+      <w:pPr>
+        <w:pStyle w:val="ListParagraph"/>
+        <w:numPr>
+          <w:ilvl w:val="0"/>
+          <w:numId w:val="3"/>
+        </w:numPr>
+      </w:pPr>
+      <w:r>
+        <w:t xml:space="preserve">What is its material makeup (architecture, furniture, signs/posters)? </w:t>
+      </w:r>
+    </w:p>
+    <w:p>
+      <w:pPr>
+        <w:pStyle w:val="ListParagraph"/>
+        <w:numPr>
+          <w:ilvl w:val="0"/>
+          <w:numId w:val="3"/>
+        </w:numPr>
+      </w:pPr>
+      <w:r>
+        <w:t xml:space="preserve">Who uses this place? </w:t>
+      </w:r>
+    </w:p>
+    <w:p>
+      <w:pPr>
+        <w:pStyle w:val="ListParagraph"/>
+        <w:numPr>
+          <w:ilvl w:val="0"/>
+          <w:numId w:val="3"/>
+        </w:numPr>
+      </w:pPr>
+      <w:r>
+        <w:t xml:space="preserve">What do they do there? </w:t>
+      </w:r>
+    </w:p>
+    <w:p>
+      <w:pPr>
+        <w:pStyle w:val="ListParagraph"/>
+        <w:numPr>
+          <w:ilvl w:val="0"/>
+          <w:numId w:val="3"/>
+        </w:numPr>
+      </w:pPr>
+      <w:r>
+        <w:t xml:space="preserve">What kind of interactions do people have there? </w:t>
+      </w:r>
+    </w:p>
+    <w:p>
+      <w:r>
+        <w:t>Field notes</w:t>
+      </w:r>
+      <w:r>
+        <w:t xml:space="preserve">: </w:t>
+      </w:r>
+    </w:p>
+    <w:p>
+      <w:pPr>
+        <w:pStyle w:val="ListParagraph"/>
+        <w:numPr>
+          <w:ilvl w:val="0"/>
+          <w:numId w:val="4"/>
+        </w:numPr>
+      </w:pPr>
+      <w:r>
+        <w:t>Locate an ethnographic setting – where is it? What is the background character of that setting? How would you describe it?</w:t>
+      </w:r>
+    </w:p>
+    <w:p>
+      <w:pPr>
+        <w:pStyle w:val="ListParagraph"/>
+        <w:numPr>
+          <w:ilvl w:val="0"/>
+          <w:numId w:val="4"/>
+        </w:numPr>
+      </w:pPr>
+      <w:r>
+        <w:t xml:space="preserve">Describe the physical space – size and shape, main physical characteristics, did the space change over the course of observation </w:t>
+      </w:r>
+    </w:p>
+    <w:p>
+      <w:pPr>
+        <w:pStyle w:val="ListParagraph"/>
+        <w:numPr>
+          <w:ilvl w:val="0"/>
+          <w:numId w:val="4"/>
+        </w:numPr>
+      </w:pPr>
+      <w:r>
+        <w:t xml:space="preserve">Describe others’ interactions within that setting – who were the people present? What were they doing/talking about? How did they interact? </w:t>
+      </w:r>
+    </w:p>
+    <w:p/>
+    <w:p/>
+    <w:p/>
+    <w:p>
+      <w:r>
+        <w:t xml:space="preserve">Interview: </w:t>
+      </w:r>
+    </w:p>
+    <w:p>
+      <w:r>
+        <w:t xml:space="preserve">Semi-structured </w:t>
+      </w:r>
+    </w:p>
     <w:p/>
     <w:sectPr>
       <w:pgSz w:w="11906" w:h="16838"/>
@@ -23,6 +257,475 @@
     </w:sectPr>
   </w:body>
 </w:document>
+</file>
+
+<file path=word/numbering.xml><?xml version="1.0" encoding="utf-8"?>
+<w:numbering xmlns:wpc="http://schemas.microsoft.com/office/word/2010/wordprocessingCanvas" xmlns:cx="http://schemas.microsoft.com/office/drawing/2014/chartex" xmlns:cx1="http://schemas.microsoft.com/office/drawing/2015/9/8/chartex" xmlns:cx2="http://schemas.microsoft.com/office/drawing/2015/10/21/chartex" xmlns:cx3="http://schemas.microsoft.com/office/drawing/2016/5/9/chartex" xmlns:cx4="http://schemas.microsoft.com/office/drawing/2016/5/10/chartex" xmlns:cx5="http://schemas.microsoft.com/office/drawing/2016/5/11/chartex" xmlns:cx6="http://schemas.microsoft.com/office/drawing/2016/5/12/chartex" xmlns:cx7="http://schemas.microsoft.com/office/drawing/2016/5/13/chartex" xmlns:cx8="http://schemas.microsoft.com/office/drawing/2016/5/14/chartex" xmlns:mc="http://schemas.openxmlformats.org/markup-compatibility/2006" xmlns:aink="http://schemas.microsoft.com/office/drawing/2016/ink" xmlns:am3d="http://schemas.microsoft.com/office/drawing/2017/model3d" xmlns:o="urn:schemas-microsoft-com:office:office" xmlns:r="http://schemas.openxmlformats.org/officeDocument/2006/relationships" xmlns:m="http://schemas.openxmlformats.org/officeDocument/2006/math" xmlns:v="urn:schemas-microsoft-com:vml" xmlns:wp14="http://schemas.microsoft.com/office/word/2010/wordprocessingDrawing" xmlns:wp="http://schemas.openxmlformats.org/drawingml/2006/wordprocessingDrawing" xmlns:w10="urn:schemas-microsoft-com:office:word" xmlns:w="http://schemas.openxmlformats.org/wordprocessingml/2006/main" xmlns:w14="http://schemas.microsoft.com/office/word/2010/wordml" xmlns:w15="http://schemas.microsoft.com/office/word/2012/wordml" xmlns:w16cex="http://schemas.microsoft.com/office/word/2018/wordml/cex" xmlns:w16cid="http://schemas.microsoft.com/office/word/2016/wordml/cid" xmlns:w16="http://schemas.microsoft.com/office/word/2018/wordml" xmlns:w16se="http://schemas.microsoft.com/office/word/2015/wordml/symex" xmlns:wpg="http://schemas.microsoft.com/office/word/2010/wordprocessingGroup" xmlns:wpi="http://schemas.microsoft.com/office/word/2010/wordprocessingInk" xmlns:wne="http://schemas.microsoft.com/office/word/2006/wordml" xmlns:wps="http://schemas.microsoft.com/office/word/2010/wordprocessingShape" mc:Ignorable="w14 w15 w16se w16cid w16 w16cex wp14">
+  <w:abstractNum w:abstractNumId="0" w15:restartNumberingAfterBreak="0">
+    <w:nsid w:val="16B83CA9"/>
+    <w:multiLevelType w:val="hybridMultilevel"/>
+    <w:tmpl w:val="DAE663B2"/>
+    <w:lvl w:ilvl="0" w:tplc="08090001">
+      <w:start w:val="1"/>
+      <w:numFmt w:val="bullet"/>
+      <w:lvlText w:val=""/>
+      <w:lvlJc w:val="left"/>
+      <w:pPr>
+        <w:ind w:left="720" w:hanging="360"/>
+      </w:pPr>
+      <w:rPr>
+        <w:rFonts w:ascii="Symbol" w:hAnsi="Symbol" w:hint="default"/>
+      </w:rPr>
+    </w:lvl>
+    <w:lvl w:ilvl="1" w:tplc="08090003" w:tentative="1">
+      <w:start w:val="1"/>
+      <w:numFmt w:val="bullet"/>
+      <w:lvlText w:val="o"/>
+      <w:lvlJc w:val="left"/>
+      <w:pPr>
+        <w:ind w:left="1440" w:hanging="360"/>
+      </w:pPr>
+      <w:rPr>
+        <w:rFonts w:ascii="Courier New" w:hAnsi="Courier New" w:cs="Courier New" w:hint="default"/>
+      </w:rPr>
+    </w:lvl>
+    <w:lvl w:ilvl="2" w:tplc="08090005" w:tentative="1">
+      <w:start w:val="1"/>
+      <w:numFmt w:val="bullet"/>
+      <w:lvlText w:val=""/>
+      <w:lvlJc w:val="left"/>
+      <w:pPr>
+        <w:ind w:left="2160" w:hanging="360"/>
+      </w:pPr>
+      <w:rPr>
+        <w:rFonts w:ascii="Wingdings" w:hAnsi="Wingdings" w:hint="default"/>
+      </w:rPr>
+    </w:lvl>
+    <w:lvl w:ilvl="3" w:tplc="08090001" w:tentative="1">
+      <w:start w:val="1"/>
+      <w:numFmt w:val="bullet"/>
+      <w:lvlText w:val=""/>
+      <w:lvlJc w:val="left"/>
+      <w:pPr>
+        <w:ind w:left="2880" w:hanging="360"/>
+      </w:pPr>
+      <w:rPr>
+        <w:rFonts w:ascii="Symbol" w:hAnsi="Symbol" w:hint="default"/>
+      </w:rPr>
+    </w:lvl>
+    <w:lvl w:ilvl="4" w:tplc="08090003" w:tentative="1">
+      <w:start w:val="1"/>
+      <w:numFmt w:val="bullet"/>
+      <w:lvlText w:val="o"/>
+      <w:lvlJc w:val="left"/>
+      <w:pPr>
+        <w:ind w:left="3600" w:hanging="360"/>
+      </w:pPr>
+      <w:rPr>
+        <w:rFonts w:ascii="Courier New" w:hAnsi="Courier New" w:cs="Courier New" w:hint="default"/>
+      </w:rPr>
+    </w:lvl>
+    <w:lvl w:ilvl="5" w:tplc="08090005" w:tentative="1">
+      <w:start w:val="1"/>
+      <w:numFmt w:val="bullet"/>
+      <w:lvlText w:val=""/>
+      <w:lvlJc w:val="left"/>
+      <w:pPr>
+        <w:ind w:left="4320" w:hanging="360"/>
+      </w:pPr>
+      <w:rPr>
+        <w:rFonts w:ascii="Wingdings" w:hAnsi="Wingdings" w:hint="default"/>
+      </w:rPr>
+    </w:lvl>
+    <w:lvl w:ilvl="6" w:tplc="08090001" w:tentative="1">
+      <w:start w:val="1"/>
+      <w:numFmt w:val="bullet"/>
+      <w:lvlText w:val=""/>
+      <w:lvlJc w:val="left"/>
+      <w:pPr>
+        <w:ind w:left="5040" w:hanging="360"/>
+      </w:pPr>
+      <w:rPr>
+        <w:rFonts w:ascii="Symbol" w:hAnsi="Symbol" w:hint="default"/>
+      </w:rPr>
+    </w:lvl>
+    <w:lvl w:ilvl="7" w:tplc="08090003" w:tentative="1">
+      <w:start w:val="1"/>
+      <w:numFmt w:val="bullet"/>
+      <w:lvlText w:val="o"/>
+      <w:lvlJc w:val="left"/>
+      <w:pPr>
+        <w:ind w:left="5760" w:hanging="360"/>
+      </w:pPr>
+      <w:rPr>
+        <w:rFonts w:ascii="Courier New" w:hAnsi="Courier New" w:cs="Courier New" w:hint="default"/>
+      </w:rPr>
+    </w:lvl>
+    <w:lvl w:ilvl="8" w:tplc="08090005" w:tentative="1">
+      <w:start w:val="1"/>
+      <w:numFmt w:val="bullet"/>
+      <w:lvlText w:val=""/>
+      <w:lvlJc w:val="left"/>
+      <w:pPr>
+        <w:ind w:left="6480" w:hanging="360"/>
+      </w:pPr>
+      <w:rPr>
+        <w:rFonts w:ascii="Wingdings" w:hAnsi="Wingdings" w:hint="default"/>
+      </w:rPr>
+    </w:lvl>
+  </w:abstractNum>
+  <w:abstractNum w:abstractNumId="1" w15:restartNumberingAfterBreak="0">
+    <w:nsid w:val="210B62A0"/>
+    <w:multiLevelType w:val="hybridMultilevel"/>
+    <w:tmpl w:val="A8CACDC0"/>
+    <w:lvl w:ilvl="0" w:tplc="08090001">
+      <w:start w:val="1"/>
+      <w:numFmt w:val="bullet"/>
+      <w:lvlText w:val=""/>
+      <w:lvlJc w:val="left"/>
+      <w:pPr>
+        <w:ind w:left="720" w:hanging="360"/>
+      </w:pPr>
+      <w:rPr>
+        <w:rFonts w:ascii="Symbol" w:hAnsi="Symbol" w:hint="default"/>
+      </w:rPr>
+    </w:lvl>
+    <w:lvl w:ilvl="1" w:tplc="08090003">
+      <w:start w:val="1"/>
+      <w:numFmt w:val="bullet"/>
+      <w:lvlText w:val="o"/>
+      <w:lvlJc w:val="left"/>
+      <w:pPr>
+        <w:ind w:left="1440" w:hanging="360"/>
+      </w:pPr>
+      <w:rPr>
+        <w:rFonts w:ascii="Courier New" w:hAnsi="Courier New" w:cs="Courier New" w:hint="default"/>
+      </w:rPr>
+    </w:lvl>
+    <w:lvl w:ilvl="2" w:tplc="08090005" w:tentative="1">
+      <w:start w:val="1"/>
+      <w:numFmt w:val="bullet"/>
+      <w:lvlText w:val=""/>
+      <w:lvlJc w:val="left"/>
+      <w:pPr>
+        <w:ind w:left="2160" w:hanging="360"/>
+      </w:pPr>
+      <w:rPr>
+        <w:rFonts w:ascii="Wingdings" w:hAnsi="Wingdings" w:hint="default"/>
+      </w:rPr>
+    </w:lvl>
+    <w:lvl w:ilvl="3" w:tplc="08090001" w:tentative="1">
+      <w:start w:val="1"/>
+      <w:numFmt w:val="bullet"/>
+      <w:lvlText w:val=""/>
+      <w:lvlJc w:val="left"/>
+      <w:pPr>
+        <w:ind w:left="2880" w:hanging="360"/>
+      </w:pPr>
+      <w:rPr>
+        <w:rFonts w:ascii="Symbol" w:hAnsi="Symbol" w:hint="default"/>
+      </w:rPr>
+    </w:lvl>
+    <w:lvl w:ilvl="4" w:tplc="08090003" w:tentative="1">
+      <w:start w:val="1"/>
+      <w:numFmt w:val="bullet"/>
+      <w:lvlText w:val="o"/>
+      <w:lvlJc w:val="left"/>
+      <w:pPr>
+        <w:ind w:left="3600" w:hanging="360"/>
+      </w:pPr>
+      <w:rPr>
+        <w:rFonts w:ascii="Courier New" w:hAnsi="Courier New" w:cs="Courier New" w:hint="default"/>
+      </w:rPr>
+    </w:lvl>
+    <w:lvl w:ilvl="5" w:tplc="08090005" w:tentative="1">
+      <w:start w:val="1"/>
+      <w:numFmt w:val="bullet"/>
+      <w:lvlText w:val=""/>
+      <w:lvlJc w:val="left"/>
+      <w:pPr>
+        <w:ind w:left="4320" w:hanging="360"/>
+      </w:pPr>
+      <w:rPr>
+        <w:rFonts w:ascii="Wingdings" w:hAnsi="Wingdings" w:hint="default"/>
+      </w:rPr>
+    </w:lvl>
+    <w:lvl w:ilvl="6" w:tplc="08090001" w:tentative="1">
+      <w:start w:val="1"/>
+      <w:numFmt w:val="bullet"/>
+      <w:lvlText w:val=""/>
+      <w:lvlJc w:val="left"/>
+      <w:pPr>
+        <w:ind w:left="5040" w:hanging="360"/>
+      </w:pPr>
+      <w:rPr>
+        <w:rFonts w:ascii="Symbol" w:hAnsi="Symbol" w:hint="default"/>
+      </w:rPr>
+    </w:lvl>
+    <w:lvl w:ilvl="7" w:tplc="08090003" w:tentative="1">
+      <w:start w:val="1"/>
+      <w:numFmt w:val="bullet"/>
+      <w:lvlText w:val="o"/>
+      <w:lvlJc w:val="left"/>
+      <w:pPr>
+        <w:ind w:left="5760" w:hanging="360"/>
+      </w:pPr>
+      <w:rPr>
+        <w:rFonts w:ascii="Courier New" w:hAnsi="Courier New" w:cs="Courier New" w:hint="default"/>
+      </w:rPr>
+    </w:lvl>
+    <w:lvl w:ilvl="8" w:tplc="08090005" w:tentative="1">
+      <w:start w:val="1"/>
+      <w:numFmt w:val="bullet"/>
+      <w:lvlText w:val=""/>
+      <w:lvlJc w:val="left"/>
+      <w:pPr>
+        <w:ind w:left="6480" w:hanging="360"/>
+      </w:pPr>
+      <w:rPr>
+        <w:rFonts w:ascii="Wingdings" w:hAnsi="Wingdings" w:hint="default"/>
+      </w:rPr>
+    </w:lvl>
+  </w:abstractNum>
+  <w:abstractNum w:abstractNumId="2" w15:restartNumberingAfterBreak="0">
+    <w:nsid w:val="2C305A46"/>
+    <w:multiLevelType w:val="hybridMultilevel"/>
+    <w:tmpl w:val="17821D2A"/>
+    <w:lvl w:ilvl="0" w:tplc="08090001">
+      <w:start w:val="1"/>
+      <w:numFmt w:val="bullet"/>
+      <w:lvlText w:val=""/>
+      <w:lvlJc w:val="left"/>
+      <w:pPr>
+        <w:ind w:left="720" w:hanging="360"/>
+      </w:pPr>
+      <w:rPr>
+        <w:rFonts w:ascii="Symbol" w:hAnsi="Symbol" w:hint="default"/>
+      </w:rPr>
+    </w:lvl>
+    <w:lvl w:ilvl="1" w:tplc="08090003" w:tentative="1">
+      <w:start w:val="1"/>
+      <w:numFmt w:val="bullet"/>
+      <w:lvlText w:val="o"/>
+      <w:lvlJc w:val="left"/>
+      <w:pPr>
+        <w:ind w:left="1440" w:hanging="360"/>
+      </w:pPr>
+      <w:rPr>
+        <w:rFonts w:ascii="Courier New" w:hAnsi="Courier New" w:cs="Courier New" w:hint="default"/>
+      </w:rPr>
+    </w:lvl>
+    <w:lvl w:ilvl="2" w:tplc="08090005" w:tentative="1">
+      <w:start w:val="1"/>
+      <w:numFmt w:val="bullet"/>
+      <w:lvlText w:val=""/>
+      <w:lvlJc w:val="left"/>
+      <w:pPr>
+        <w:ind w:left="2160" w:hanging="360"/>
+      </w:pPr>
+      <w:rPr>
+        <w:rFonts w:ascii="Wingdings" w:hAnsi="Wingdings" w:hint="default"/>
+      </w:rPr>
+    </w:lvl>
+    <w:lvl w:ilvl="3" w:tplc="08090001" w:tentative="1">
+      <w:start w:val="1"/>
+      <w:numFmt w:val="bullet"/>
+      <w:lvlText w:val=""/>
+      <w:lvlJc w:val="left"/>
+      <w:pPr>
+        <w:ind w:left="2880" w:hanging="360"/>
+      </w:pPr>
+      <w:rPr>
+        <w:rFonts w:ascii="Symbol" w:hAnsi="Symbol" w:hint="default"/>
+      </w:rPr>
+    </w:lvl>
+    <w:lvl w:ilvl="4" w:tplc="08090003" w:tentative="1">
+      <w:start w:val="1"/>
+      <w:numFmt w:val="bullet"/>
+      <w:lvlText w:val="o"/>
+      <w:lvlJc w:val="left"/>
+      <w:pPr>
+        <w:ind w:left="3600" w:hanging="360"/>
+      </w:pPr>
+      <w:rPr>
+        <w:rFonts w:ascii="Courier New" w:hAnsi="Courier New" w:cs="Courier New" w:hint="default"/>
+      </w:rPr>
+    </w:lvl>
+    <w:lvl w:ilvl="5" w:tplc="08090005" w:tentative="1">
+      <w:start w:val="1"/>
+      <w:numFmt w:val="bullet"/>
+      <w:lvlText w:val=""/>
+      <w:lvlJc w:val="left"/>
+      <w:pPr>
+        <w:ind w:left="4320" w:hanging="360"/>
+      </w:pPr>
+      <w:rPr>
+        <w:rFonts w:ascii="Wingdings" w:hAnsi="Wingdings" w:hint="default"/>
+      </w:rPr>
+    </w:lvl>
+    <w:lvl w:ilvl="6" w:tplc="08090001" w:tentative="1">
+      <w:start w:val="1"/>
+      <w:numFmt w:val="bullet"/>
+      <w:lvlText w:val=""/>
+      <w:lvlJc w:val="left"/>
+      <w:pPr>
+        <w:ind w:left="5040" w:hanging="360"/>
+      </w:pPr>
+      <w:rPr>
+        <w:rFonts w:ascii="Symbol" w:hAnsi="Symbol" w:hint="default"/>
+      </w:rPr>
+    </w:lvl>
+    <w:lvl w:ilvl="7" w:tplc="08090003" w:tentative="1">
+      <w:start w:val="1"/>
+      <w:numFmt w:val="bullet"/>
+      <w:lvlText w:val="o"/>
+      <w:lvlJc w:val="left"/>
+      <w:pPr>
+        <w:ind w:left="5760" w:hanging="360"/>
+      </w:pPr>
+      <w:rPr>
+        <w:rFonts w:ascii="Courier New" w:hAnsi="Courier New" w:cs="Courier New" w:hint="default"/>
+      </w:rPr>
+    </w:lvl>
+    <w:lvl w:ilvl="8" w:tplc="08090005" w:tentative="1">
+      <w:start w:val="1"/>
+      <w:numFmt w:val="bullet"/>
+      <w:lvlText w:val=""/>
+      <w:lvlJc w:val="left"/>
+      <w:pPr>
+        <w:ind w:left="6480" w:hanging="360"/>
+      </w:pPr>
+      <w:rPr>
+        <w:rFonts w:ascii="Wingdings" w:hAnsi="Wingdings" w:hint="default"/>
+      </w:rPr>
+    </w:lvl>
+  </w:abstractNum>
+  <w:abstractNum w:abstractNumId="3" w15:restartNumberingAfterBreak="0">
+    <w:nsid w:val="526360C8"/>
+    <w:multiLevelType w:val="hybridMultilevel"/>
+    <w:tmpl w:val="65ACEEC8"/>
+    <w:lvl w:ilvl="0" w:tplc="08090001">
+      <w:start w:val="1"/>
+      <w:numFmt w:val="bullet"/>
+      <w:lvlText w:val=""/>
+      <w:lvlJc w:val="left"/>
+      <w:pPr>
+        <w:ind w:left="1080" w:hanging="360"/>
+      </w:pPr>
+      <w:rPr>
+        <w:rFonts w:ascii="Symbol" w:hAnsi="Symbol" w:hint="default"/>
+      </w:rPr>
+    </w:lvl>
+    <w:lvl w:ilvl="1" w:tplc="08090003" w:tentative="1">
+      <w:start w:val="1"/>
+      <w:numFmt w:val="bullet"/>
+      <w:lvlText w:val="o"/>
+      <w:lvlJc w:val="left"/>
+      <w:pPr>
+        <w:ind w:left="1800" w:hanging="360"/>
+      </w:pPr>
+      <w:rPr>
+        <w:rFonts w:ascii="Courier New" w:hAnsi="Courier New" w:cs="Courier New" w:hint="default"/>
+      </w:rPr>
+    </w:lvl>
+    <w:lvl w:ilvl="2" w:tplc="08090005" w:tentative="1">
+      <w:start w:val="1"/>
+      <w:numFmt w:val="bullet"/>
+      <w:lvlText w:val=""/>
+      <w:lvlJc w:val="left"/>
+      <w:pPr>
+        <w:ind w:left="2520" w:hanging="360"/>
+      </w:pPr>
+      <w:rPr>
+        <w:rFonts w:ascii="Wingdings" w:hAnsi="Wingdings" w:hint="default"/>
+      </w:rPr>
+    </w:lvl>
+    <w:lvl w:ilvl="3" w:tplc="08090001" w:tentative="1">
+      <w:start w:val="1"/>
+      <w:numFmt w:val="bullet"/>
+      <w:lvlText w:val=""/>
+      <w:lvlJc w:val="left"/>
+      <w:pPr>
+        <w:ind w:left="3240" w:hanging="360"/>
+      </w:pPr>
+      <w:rPr>
+        <w:rFonts w:ascii="Symbol" w:hAnsi="Symbol" w:hint="default"/>
+      </w:rPr>
+    </w:lvl>
+    <w:lvl w:ilvl="4" w:tplc="08090003" w:tentative="1">
+      <w:start w:val="1"/>
+      <w:numFmt w:val="bullet"/>
+      <w:lvlText w:val="o"/>
+      <w:lvlJc w:val="left"/>
+      <w:pPr>
+        <w:ind w:left="3960" w:hanging="360"/>
+      </w:pPr>
+      <w:rPr>
+        <w:rFonts w:ascii="Courier New" w:hAnsi="Courier New" w:cs="Courier New" w:hint="default"/>
+      </w:rPr>
+    </w:lvl>
+    <w:lvl w:ilvl="5" w:tplc="08090005" w:tentative="1">
+      <w:start w:val="1"/>
+      <w:numFmt w:val="bullet"/>
+      <w:lvlText w:val=""/>
+      <w:lvlJc w:val="left"/>
+      <w:pPr>
+        <w:ind w:left="4680" w:hanging="360"/>
+      </w:pPr>
+      <w:rPr>
+        <w:rFonts w:ascii="Wingdings" w:hAnsi="Wingdings" w:hint="default"/>
+      </w:rPr>
+    </w:lvl>
+    <w:lvl w:ilvl="6" w:tplc="08090001" w:tentative="1">
+      <w:start w:val="1"/>
+      <w:numFmt w:val="bullet"/>
+      <w:lvlText w:val=""/>
+      <w:lvlJc w:val="left"/>
+      <w:pPr>
+        <w:ind w:left="5400" w:hanging="360"/>
+      </w:pPr>
+      <w:rPr>
+        <w:rFonts w:ascii="Symbol" w:hAnsi="Symbol" w:hint="default"/>
+      </w:rPr>
+    </w:lvl>
+    <w:lvl w:ilvl="7" w:tplc="08090003" w:tentative="1">
+      <w:start w:val="1"/>
+      <w:numFmt w:val="bullet"/>
+      <w:lvlText w:val="o"/>
+      <w:lvlJc w:val="left"/>
+      <w:pPr>
+        <w:ind w:left="6120" w:hanging="360"/>
+      </w:pPr>
+      <w:rPr>
+        <w:rFonts w:ascii="Courier New" w:hAnsi="Courier New" w:cs="Courier New" w:hint="default"/>
+      </w:rPr>
+    </w:lvl>
+    <w:lvl w:ilvl="8" w:tplc="08090005" w:tentative="1">
+      <w:start w:val="1"/>
+      <w:numFmt w:val="bullet"/>
+      <w:lvlText w:val=""/>
+      <w:lvlJc w:val="left"/>
+      <w:pPr>
+        <w:ind w:left="6840" w:hanging="360"/>
+      </w:pPr>
+      <w:rPr>
+        <w:rFonts w:ascii="Wingdings" w:hAnsi="Wingdings" w:hint="default"/>
+      </w:rPr>
+    </w:lvl>
+  </w:abstractNum>
+  <w:num w:numId="1">
+    <w:abstractNumId w:val="2"/>
+  </w:num>
+  <w:num w:numId="2">
+    <w:abstractNumId w:val="1"/>
+  </w:num>
+  <w:num w:numId="3">
+    <w:abstractNumId w:val="3"/>
+  </w:num>
+  <w:num w:numId="4">
+    <w:abstractNumId w:val="0"/>
+  </w:num>
+</w:numbering>
 </file>
 
 <file path=word/styles.xml><?xml version="1.0" encoding="utf-8"?>
@@ -582,6 +1285,17 @@
       <w:szCs w:val="24"/>
     </w:rPr>
   </w:style>
+  <w:style w:type="paragraph" w:styleId="ListParagraph">
+    <w:name w:val="List Paragraph"/>
+    <w:basedOn w:val="Normal"/>
+    <w:uiPriority w:val="34"/>
+    <w:qFormat/>
+    <w:rsid w:val="00E31A90"/>
+    <w:pPr>
+      <w:ind w:left="720"/>
+      <w:contextualSpacing/>
+    </w:pPr>
+  </w:style>
 </w:styles>
 </file>
 

</xml_diff>